<commit_message>
Conceptual Things for React
</commit_message>
<xml_diff>
--- a/Javascripts Basics.docx
+++ b/Javascripts Basics.docx
@@ -235,6 +235,464 @@
         </w:rPr>
         <w:t xml:space="preserve"> Filter is a function on the array that accepts another function as its argument. Filter accepts one argument only.</w:t>
       </w:r>
+    </w:p>
+    <w:p>
+      <w:pPr>
+        <w:pStyle w:val="ListParagraph"/>
+        <w:rPr>
+          <w:sz w:val="24"/>
+          <w:szCs w:val="24"/>
+        </w:rPr>
+      </w:pPr>
+      <w:r>
+        <w:rPr>
+          <w:sz w:val="24"/>
+          <w:szCs w:val="24"/>
+        </w:rPr>
+        <w:t>var</w:t>
+      </w:r>
+      <w:r>
+        <w:rPr>
+          <w:sz w:val="24"/>
+          <w:szCs w:val="24"/>
+        </w:rPr>
+        <w:t xml:space="preserve"> animals = [ </w:t>
+      </w:r>
+    </w:p>
+    <w:p>
+      <w:pPr>
+        <w:pStyle w:val="ListParagraph"/>
+        <w:rPr>
+          <w:sz w:val="24"/>
+          <w:szCs w:val="24"/>
+        </w:rPr>
+      </w:pPr>
+      <w:r>
+        <w:rPr>
+          <w:sz w:val="24"/>
+          <w:szCs w:val="24"/>
+        </w:rPr>
+        <w:t>{name: '</w:t>
+      </w:r>
+      <w:r>
+        <w:rPr>
+          <w:sz w:val="24"/>
+          <w:szCs w:val="24"/>
+        </w:rPr>
+        <w:t>H</w:t>
+      </w:r>
+      <w:r>
+        <w:rPr>
+          <w:sz w:val="24"/>
+          <w:szCs w:val="24"/>
+        </w:rPr>
+        <w:t xml:space="preserve">ob', species: 'cat'}, </w:t>
+      </w:r>
+    </w:p>
+    <w:p>
+      <w:pPr>
+        <w:pStyle w:val="ListParagraph"/>
+        <w:rPr>
+          <w:sz w:val="24"/>
+          <w:szCs w:val="24"/>
+        </w:rPr>
+      </w:pPr>
+      <w:r>
+        <w:rPr>
+          <w:sz w:val="24"/>
+          <w:szCs w:val="24"/>
+        </w:rPr>
+        <w:t>{name: '</w:t>
+      </w:r>
+      <w:r>
+        <w:rPr>
+          <w:sz w:val="24"/>
+          <w:szCs w:val="24"/>
+        </w:rPr>
+        <w:t>M</w:t>
+      </w:r>
+      <w:r>
+        <w:rPr>
+          <w:sz w:val="24"/>
+          <w:szCs w:val="24"/>
+        </w:rPr>
+        <w:t xml:space="preserve">ar', species: 'cat'}, </w:t>
+      </w:r>
+    </w:p>
+    <w:p>
+      <w:pPr>
+        <w:pStyle w:val="ListParagraph"/>
+        <w:rPr>
+          <w:sz w:val="24"/>
+          <w:szCs w:val="24"/>
+        </w:rPr>
+      </w:pPr>
+      <w:r>
+        <w:rPr>
+          <w:sz w:val="24"/>
+          <w:szCs w:val="24"/>
+        </w:rPr>
+        <w:t>{name: '</w:t>
+      </w:r>
+      <w:r>
+        <w:rPr>
+          <w:sz w:val="24"/>
+          <w:szCs w:val="24"/>
+        </w:rPr>
+        <w:t>B</w:t>
+      </w:r>
+      <w:r>
+        <w:rPr>
+          <w:sz w:val="24"/>
+          <w:szCs w:val="24"/>
+        </w:rPr>
+        <w:t xml:space="preserve">ul', species: 'dog'}, </w:t>
+      </w:r>
+    </w:p>
+    <w:p>
+      <w:pPr>
+        <w:pStyle w:val="ListParagraph"/>
+        <w:rPr>
+          <w:sz w:val="24"/>
+          <w:szCs w:val="24"/>
+        </w:rPr>
+      </w:pPr>
+      <w:r>
+        <w:rPr>
+          <w:sz w:val="24"/>
+          <w:szCs w:val="24"/>
+        </w:rPr>
+        <w:t>{name: '</w:t>
+      </w:r>
+      <w:r>
+        <w:rPr>
+          <w:sz w:val="24"/>
+          <w:szCs w:val="24"/>
+        </w:rPr>
+        <w:t>C</w:t>
+      </w:r>
+      <w:r>
+        <w:rPr>
+          <w:sz w:val="24"/>
+          <w:szCs w:val="24"/>
+        </w:rPr>
+        <w:t xml:space="preserve">r7', species: 'goat'}, </w:t>
+      </w:r>
+    </w:p>
+    <w:p>
+      <w:pPr>
+        <w:pStyle w:val="ListParagraph"/>
+        <w:rPr>
+          <w:sz w:val="24"/>
+          <w:szCs w:val="24"/>
+        </w:rPr>
+      </w:pPr>
+      <w:r>
+        <w:rPr>
+          <w:sz w:val="24"/>
+          <w:szCs w:val="24"/>
+        </w:rPr>
+        <w:t>{name: '</w:t>
+      </w:r>
+      <w:r>
+        <w:rPr>
+          <w:sz w:val="24"/>
+          <w:szCs w:val="24"/>
+        </w:rPr>
+        <w:t>M</w:t>
+      </w:r>
+      <w:r>
+        <w:rPr>
+          <w:sz w:val="24"/>
+          <w:szCs w:val="24"/>
+        </w:rPr>
+        <w:t xml:space="preserve">essi', species: 'goat'} </w:t>
+      </w:r>
+    </w:p>
+    <w:p>
+      <w:pPr>
+        <w:pStyle w:val="ListParagraph"/>
+        <w:rPr>
+          <w:sz w:val="24"/>
+          <w:szCs w:val="24"/>
+        </w:rPr>
+      </w:pPr>
+      <w:r>
+        <w:rPr>
+          <w:sz w:val="24"/>
+          <w:szCs w:val="24"/>
+        </w:rPr>
+        <w:t>];</w:t>
+      </w:r>
+    </w:p>
+    <w:p>
+      <w:pPr>
+        <w:pStyle w:val="ListParagraph"/>
+        <w:rPr>
+          <w:sz w:val="24"/>
+          <w:szCs w:val="24"/>
+        </w:rPr>
+      </w:pPr>
+    </w:p>
+    <w:p>
+      <w:pPr>
+        <w:pStyle w:val="ListParagraph"/>
+        <w:rPr>
+          <w:sz w:val="24"/>
+          <w:szCs w:val="24"/>
+        </w:rPr>
+      </w:pPr>
+      <w:r>
+        <w:rPr>
+          <w:sz w:val="24"/>
+          <w:szCs w:val="24"/>
+        </w:rPr>
+        <w:t>// Filter Function Applied</w:t>
+      </w:r>
+      <w:r>
+        <w:rPr>
+          <w:sz w:val="24"/>
+          <w:szCs w:val="24"/>
+        </w:rPr>
+        <w:br/>
+      </w:r>
+    </w:p>
+    <w:p>
+      <w:pPr>
+        <w:pStyle w:val="ListParagraph"/>
+        <w:rPr>
+          <w:sz w:val="24"/>
+          <w:szCs w:val="24"/>
+        </w:rPr>
+      </w:pPr>
+      <w:r>
+        <w:rPr>
+          <w:sz w:val="24"/>
+          <w:szCs w:val="24"/>
+        </w:rPr>
+        <w:t xml:space="preserve">var dogs = </w:t>
+      </w:r>
+      <w:proofErr w:type="gramStart"/>
+      <w:r>
+        <w:rPr>
+          <w:sz w:val="24"/>
+          <w:szCs w:val="24"/>
+        </w:rPr>
+        <w:t>animals.filter</w:t>
+      </w:r>
+      <w:proofErr w:type="gramEnd"/>
+      <w:r>
+        <w:rPr>
+          <w:sz w:val="24"/>
+          <w:szCs w:val="24"/>
+        </w:rPr>
+        <w:t>(function(animal){</w:t>
+      </w:r>
+    </w:p>
+    <w:p>
+      <w:pPr>
+        <w:pStyle w:val="ListParagraph"/>
+        <w:rPr>
+          <w:sz w:val="24"/>
+          <w:szCs w:val="24"/>
+        </w:rPr>
+      </w:pPr>
+      <w:r>
+        <w:rPr>
+          <w:sz w:val="24"/>
+          <w:szCs w:val="24"/>
+        </w:rPr>
+        <w:t xml:space="preserve">return </w:t>
+      </w:r>
+      <w:proofErr w:type="spellStart"/>
+      <w:proofErr w:type="gramStart"/>
+      <w:r>
+        <w:rPr>
+          <w:sz w:val="24"/>
+          <w:szCs w:val="24"/>
+        </w:rPr>
+        <w:t>animal.species</w:t>
+      </w:r>
+      <w:proofErr w:type="spellEnd"/>
+      <w:proofErr w:type="gramEnd"/>
+      <w:r>
+        <w:rPr>
+          <w:sz w:val="24"/>
+          <w:szCs w:val="24"/>
+        </w:rPr>
+        <w:t xml:space="preserve"> == ‘dog’</w:t>
+      </w:r>
+    </w:p>
+    <w:p>
+      <w:pPr>
+        <w:pStyle w:val="ListParagraph"/>
+        <w:rPr>
+          <w:sz w:val="24"/>
+          <w:szCs w:val="24"/>
+        </w:rPr>
+      </w:pPr>
+      <w:r>
+        <w:rPr>
+          <w:sz w:val="24"/>
+          <w:szCs w:val="24"/>
+        </w:rPr>
+        <w:t>})</w:t>
+      </w:r>
+    </w:p>
+    <w:p>
+      <w:pPr>
+        <w:pStyle w:val="ListParagraph"/>
+        <w:rPr>
+          <w:sz w:val="24"/>
+          <w:szCs w:val="24"/>
+        </w:rPr>
+      </w:pPr>
+    </w:p>
+    <w:p>
+      <w:pPr>
+        <w:pStyle w:val="ListParagraph"/>
+        <w:rPr>
+          <w:sz w:val="24"/>
+          <w:szCs w:val="24"/>
+        </w:rPr>
+      </w:pPr>
+    </w:p>
+    <w:p>
+      <w:pPr>
+        <w:pStyle w:val="ListParagraph"/>
+        <w:rPr>
+          <w:sz w:val="24"/>
+          <w:szCs w:val="24"/>
+        </w:rPr>
+      </w:pPr>
+      <w:r>
+        <w:rPr>
+          <w:sz w:val="24"/>
+          <w:szCs w:val="24"/>
+        </w:rPr>
+        <w:lastRenderedPageBreak/>
+        <w:t>F</w:t>
+      </w:r>
+      <w:r>
+        <w:rPr>
+          <w:sz w:val="24"/>
+          <w:szCs w:val="24"/>
+        </w:rPr>
+        <w:t>ilter will loop through each</w:t>
+      </w:r>
+      <w:r>
+        <w:rPr>
+          <w:sz w:val="24"/>
+          <w:szCs w:val="24"/>
+        </w:rPr>
+        <w:t xml:space="preserve"> </w:t>
+      </w:r>
+      <w:r>
+        <w:rPr>
+          <w:sz w:val="24"/>
+          <w:szCs w:val="24"/>
+        </w:rPr>
+        <w:t>item in the array and</w:t>
+      </w:r>
+      <w:r>
+        <w:rPr>
+          <w:sz w:val="24"/>
+          <w:szCs w:val="24"/>
+        </w:rPr>
+        <w:t xml:space="preserve"> </w:t>
+      </w:r>
+      <w:r>
+        <w:rPr>
+          <w:sz w:val="24"/>
+          <w:szCs w:val="24"/>
+        </w:rPr>
+        <w:t>for each item it's going to pass it [into] the callback function and</w:t>
+      </w:r>
+      <w:r>
+        <w:rPr>
+          <w:sz w:val="24"/>
+          <w:szCs w:val="24"/>
+        </w:rPr>
+        <w:t xml:space="preserve"> </w:t>
+      </w:r>
+      <w:proofErr w:type="gramStart"/>
+      <w:r>
+        <w:rPr>
+          <w:sz w:val="24"/>
+          <w:szCs w:val="24"/>
+        </w:rPr>
+        <w:t>When</w:t>
+      </w:r>
+      <w:proofErr w:type="gramEnd"/>
+      <w:r>
+        <w:rPr>
+          <w:sz w:val="24"/>
+          <w:szCs w:val="24"/>
+        </w:rPr>
+        <w:t xml:space="preserve"> it does it will expect the callback function to return either true, or false</w:t>
+      </w:r>
+      <w:r>
+        <w:rPr>
+          <w:sz w:val="24"/>
+          <w:szCs w:val="24"/>
+        </w:rPr>
+        <w:t xml:space="preserve"> </w:t>
+      </w:r>
+      <w:r>
+        <w:rPr>
+          <w:sz w:val="24"/>
+          <w:szCs w:val="24"/>
+        </w:rPr>
+        <w:t>to tell filter whether or not this item should be in the new array and</w:t>
+      </w:r>
+      <w:r>
+        <w:rPr>
+          <w:sz w:val="24"/>
+          <w:szCs w:val="24"/>
+        </w:rPr>
+        <w:t xml:space="preserve"> </w:t>
+      </w:r>
+      <w:r>
+        <w:rPr>
+          <w:sz w:val="24"/>
+          <w:szCs w:val="24"/>
+        </w:rPr>
+        <w:t>After it's done. It will return the new filtered array, and that will be dogs</w:t>
+      </w:r>
+      <w:r>
+        <w:rPr>
+          <w:sz w:val="24"/>
+          <w:szCs w:val="24"/>
+        </w:rPr>
+        <w:t>.</w:t>
+      </w:r>
+    </w:p>
+    <w:p>
+      <w:pPr>
+        <w:pStyle w:val="ListParagraph"/>
+        <w:rPr>
+          <w:sz w:val="24"/>
+          <w:szCs w:val="24"/>
+        </w:rPr>
+      </w:pPr>
+    </w:p>
+    <w:p>
+      <w:pPr>
+        <w:pStyle w:val="ListParagraph"/>
+        <w:rPr>
+          <w:sz w:val="24"/>
+          <w:szCs w:val="24"/>
+        </w:rPr>
+      </w:pPr>
+    </w:p>
+    <w:p>
+      <w:pPr>
+        <w:pStyle w:val="ListParagraph"/>
+        <w:rPr>
+          <w:sz w:val="24"/>
+          <w:szCs w:val="24"/>
+        </w:rPr>
+      </w:pPr>
     </w:p>
     <w:sectPr>
       <w:pgSz w:w="12240" w:h="15840"/>

</xml_diff>